<commit_message>
added checkout pic. Still need admin page pic
</commit_message>
<xml_diff>
--- a/SQL stuff and Documentation/Documentation.docx
+++ b/SQL stuff and Documentation/Documentation.docx
@@ -1,6 +1,6 @@
 
 <file path=word/document.xml><?xml version="1.0" encoding="utf-8"?>
-<w:document xmlns:wpc="http://schemas.microsoft.com/office/word/2010/wordprocessingCanvas" xmlns:mc="http://schemas.openxmlformats.org/markup-compatibility/2006" xmlns:o="urn:schemas-microsoft-com:office:office" xmlns:r="http://schemas.openxmlformats.org/officeDocument/2006/relationships" xmlns:m="http://schemas.openxmlformats.org/officeDocument/2006/math" xmlns:v="urn:schemas-microsoft-com:vml" xmlns:wp14="http://schemas.microsoft.com/office/word/2010/wordprocessingDrawing" xmlns:wp="http://schemas.openxmlformats.org/drawingml/2006/wordprocessingDrawing" xmlns:w10="urn:schemas-microsoft-com:office:word" xmlns:w="http://schemas.openxmlformats.org/wordprocessingml/2006/main" xmlns:w14="http://schemas.microsoft.com/office/word/2010/wordml" xmlns:w15="http://schemas.microsoft.com/office/word/2012/wordml" xmlns:wpg="http://schemas.microsoft.com/office/word/2010/wordprocessingGroup" xmlns:wpi="http://schemas.microsoft.com/office/word/2010/wordprocessingInk" xmlns:wne="http://schemas.microsoft.com/office/word/2006/wordml" xmlns:wps="http://schemas.microsoft.com/office/word/2010/wordprocessingShape" mc:Ignorable="w14 w15 wp14">
+<w:document xmlns:wpc="http://schemas.microsoft.com/office/word/2010/wordprocessingCanvas" xmlns:cx="http://schemas.microsoft.com/office/drawing/2014/chartex" xmlns:cx1="http://schemas.microsoft.com/office/drawing/2015/9/8/chartex" xmlns:cx2="http://schemas.microsoft.com/office/drawing/2015/10/21/chartex" xmlns:cx3="http://schemas.microsoft.com/office/drawing/2016/5/9/chartex" xmlns:cx4="http://schemas.microsoft.com/office/drawing/2016/5/10/chartex" xmlns:cx5="http://schemas.microsoft.com/office/drawing/2016/5/11/chartex" xmlns:cx6="http://schemas.microsoft.com/office/drawing/2016/5/12/chartex" xmlns:cx7="http://schemas.microsoft.com/office/drawing/2016/5/13/chartex" xmlns:cx8="http://schemas.microsoft.com/office/drawing/2016/5/14/chartex" xmlns:mc="http://schemas.openxmlformats.org/markup-compatibility/2006" xmlns:aink="http://schemas.microsoft.com/office/drawing/2016/ink" xmlns:am3d="http://schemas.microsoft.com/office/drawing/2017/model3d" xmlns:o="urn:schemas-microsoft-com:office:office" xmlns:r="http://schemas.openxmlformats.org/officeDocument/2006/relationships" xmlns:m="http://schemas.openxmlformats.org/officeDocument/2006/math" xmlns:v="urn:schemas-microsoft-com:vml" xmlns:wp14="http://schemas.microsoft.com/office/word/2010/wordprocessingDrawing" xmlns:wp="http://schemas.openxmlformats.org/drawingml/2006/wordprocessingDrawing" xmlns:w10="urn:schemas-microsoft-com:office:word" xmlns:w="http://schemas.openxmlformats.org/wordprocessingml/2006/main" xmlns:w14="http://schemas.microsoft.com/office/word/2010/wordml" xmlns:w15="http://schemas.microsoft.com/office/word/2012/wordml" xmlns:w16cid="http://schemas.microsoft.com/office/word/2016/wordml/cid" xmlns:w16se="http://schemas.microsoft.com/office/word/2015/wordml/symex" xmlns:wpg="http://schemas.microsoft.com/office/word/2010/wordprocessingGroup" xmlns:wpi="http://schemas.microsoft.com/office/word/2010/wordprocessingInk" xmlns:wne="http://schemas.microsoft.com/office/word/2006/wordml" xmlns:wps="http://schemas.microsoft.com/office/word/2010/wordprocessingShape" mc:Ignorable="w14 w15 w16se w16cid wp14">
   <w:body>
     <w:p>
       <w:r>
@@ -26,7 +26,7 @@
     </w:p>
     <w:p>
       <w:r>
-        <w:pict>
+        <w:pict w14:anchorId="571A4D72">
           <v:shapetype id="_x0000_t75" coordsize="21600,21600" o:spt="75" o:preferrelative="t" path="m@4@5l@4@11@9@11@9@5xe" filled="f" stroked="f">
             <v:stroke joinstyle="miter"/>
             <v:formulas>
@@ -46,14 +46,14 @@
             <v:path o:extrusionok="f" gradientshapeok="t" o:connecttype="rect"/>
             <o:lock v:ext="edit" aspectratio="t"/>
           </v:shapetype>
-          <v:shape id="_x0000_i1026" type="#_x0000_t75" style="width:226.65pt;height:163.4pt">
+          <v:shape id="_x0000_i1025" type="#_x0000_t75" style="width:226.5pt;height:163.5pt">
             <v:imagedata r:id="rId8" o:title="TitlePageMockup"/>
           </v:shape>
         </w:pict>
       </w:r>
       <w:r>
-        <w:pict>
-          <v:shape id="_x0000_i1027" type="#_x0000_t75" style="width:239.8pt;height:132.75pt">
+        <w:pict w14:anchorId="271A0254">
+          <v:shape id="_x0000_i1026" type="#_x0000_t75" style="width:240pt;height:132.75pt">
             <v:imagedata r:id="rId9" o:title="CheckoutMockup"/>
           </v:shape>
         </w:pict>
@@ -61,8 +61,8 @@
     </w:p>
     <w:p>
       <w:r>
-        <w:pict>
-          <v:shape id="_x0000_i1025" type="#_x0000_t75" style="width:223.5pt;height:164.65pt">
+        <w:pict w14:anchorId="2BD82A48">
+          <v:shape id="_x0000_i1027" type="#_x0000_t75" style="width:223.5pt;height:165pt">
             <v:imagedata r:id="rId10" o:title="AdminMockup"/>
           </v:shape>
         </w:pict>
@@ -88,7 +88,7 @@
           <w:noProof/>
         </w:rPr>
         <w:drawing>
-          <wp:inline distT="0" distB="0" distL="0" distR="0" wp14:anchorId="4A2B9F0C" wp14:editId="2DD9A9B5">
+          <wp:inline distT="0" distB="0" distL="0" distR="0" wp14:anchorId="1EDAD6DD" wp14:editId="4C71936F">
             <wp:extent cx="5915025" cy="5485765"/>
             <wp:effectExtent l="190500" t="190500" r="200025" b="191135"/>
             <wp:docPr id="1" name="Picture 1"/>
@@ -153,7 +153,7 @@
         </w:rPr>
         <w:lastRenderedPageBreak/>
         <w:drawing>
-          <wp:inline distT="0" distB="0" distL="0" distR="0" wp14:anchorId="446FDD69" wp14:editId="6E7F5569">
+          <wp:inline distT="0" distB="0" distL="0" distR="0" wp14:anchorId="3C31D72D" wp14:editId="5F18A89F">
             <wp:extent cx="5943600" cy="2007235"/>
             <wp:effectExtent l="190500" t="190500" r="190500" b="183515"/>
             <wp:docPr id="2" name="Picture 2"/>
@@ -207,22 +207,71 @@
     </w:p>
     <w:p>
       <w:r>
-        <w:t>[INSERT PHOTO OF REVIEW PAGE COMPLETE ORDER BUTTON]</w:t>
-      </w:r>
-    </w:p>
-    <w:p>
-      <w:r>
-        <w:tab/>
-        <w:t>To maintain the inventory for the website, the administrator will click on the “Accounts” drop-down menu on the upper right-hand corner of each page and choose the “Admin” option. At this point, the administrator will be required to log in.</w:t>
-      </w:r>
-    </w:p>
-    <w:p>
-      <w:r>
         <w:rPr>
           <w:noProof/>
         </w:rPr>
         <w:drawing>
-          <wp:inline distT="0" distB="0" distL="0" distR="0" wp14:anchorId="079AD0D4" wp14:editId="4C57FCFE">
+          <wp:inline distT="0" distB="0" distL="0" distR="0" wp14:anchorId="02498759" wp14:editId="1D79BCF9">
+            <wp:extent cx="5943600" cy="3594735"/>
+            <wp:effectExtent l="0" t="0" r="0" b="5715"/>
+            <wp:docPr id="6" name="Picture 6" descr="A screenshot of a social media post&#10;&#10;Description automatically generated"/>
+            <wp:cNvGraphicFramePr>
+              <a:graphicFrameLocks xmlns:a="http://schemas.openxmlformats.org/drawingml/2006/main" noChangeAspect="1"/>
+            </wp:cNvGraphicFramePr>
+            <a:graphic xmlns:a="http://schemas.openxmlformats.org/drawingml/2006/main">
+              <a:graphicData uri="http://schemas.openxmlformats.org/drawingml/2006/picture">
+                <pic:pic xmlns:pic="http://schemas.openxmlformats.org/drawingml/2006/picture">
+                  <pic:nvPicPr>
+                    <pic:cNvPr id="6" name="checkout page.png"/>
+                    <pic:cNvPicPr/>
+                  </pic:nvPicPr>
+                  <pic:blipFill>
+                    <a:blip r:embed="rId13">
+                      <a:extLst>
+                        <a:ext uri="{28A0092B-C50C-407E-A947-70E740481C1C}">
+                          <a14:useLocalDpi xmlns:a14="http://schemas.microsoft.com/office/drawing/2010/main" val="0"/>
+                        </a:ext>
+                      </a:extLst>
+                    </a:blip>
+                    <a:stretch>
+                      <a:fillRect/>
+                    </a:stretch>
+                  </pic:blipFill>
+                  <pic:spPr>
+                    <a:xfrm>
+                      <a:off x="0" y="0"/>
+                      <a:ext cx="5943600" cy="3594735"/>
+                    </a:xfrm>
+                    <a:prstGeom prst="rect">
+                      <a:avLst/>
+                    </a:prstGeom>
+                  </pic:spPr>
+                </pic:pic>
+              </a:graphicData>
+            </a:graphic>
+          </wp:inline>
+        </w:drawing>
+      </w:r>
+    </w:p>
+    <w:p>
+      <w:r>
+        <w:tab/>
+        <w:t>To maintain the inventory for the website, the administrator will click on the “Accounts” drop-down menu on the upper right-hand corner of each page and choose the “Admin” option. At this point, the administrator w</w:t>
+      </w:r>
+      <w:bookmarkStart w:id="0" w:name="_GoBack"/>
+      <w:bookmarkEnd w:id="0"/>
+      <w:r>
+        <w:t>ill be required to log in.</w:t>
+      </w:r>
+    </w:p>
+    <w:p>
+      <w:r>
+        <w:rPr>
+          <w:noProof/>
+        </w:rPr>
+        <w:lastRenderedPageBreak/>
+        <w:drawing>
+          <wp:inline distT="0" distB="0" distL="0" distR="0" wp14:anchorId="5009BC58" wp14:editId="208B5AFB">
             <wp:extent cx="5943600" cy="2183765"/>
             <wp:effectExtent l="190500" t="190500" r="190500" b="197485"/>
             <wp:docPr id="3" name="Picture 3"/>
@@ -237,7 +286,7 @@
                     <pic:cNvPicPr/>
                   </pic:nvPicPr>
                   <pic:blipFill>
-                    <a:blip r:embed="rId13"/>
+                    <a:blip r:embed="rId14"/>
                     <a:stretch>
                       <a:fillRect/>
                     </a:stretch>
@@ -285,7 +334,6 @@
     <w:p/>
     <w:p>
       <w:r>
-        <w:lastRenderedPageBreak/>
         <w:t>Database Design:</w:t>
       </w:r>
     </w:p>
@@ -759,6 +807,7 @@
                 <w:p>
                   <w:proofErr w:type="spellStart"/>
                   <w:r>
+                    <w:lastRenderedPageBreak/>
                     <w:t>image_path</w:t>
                   </w:r>
                   <w:proofErr w:type="spellEnd"/>
@@ -789,6 +838,7 @@
           </w:tcPr>
           <w:p>
             <w:r>
+              <w:lastRenderedPageBreak/>
               <w:t>color</w:t>
             </w:r>
           </w:p>
@@ -1139,7 +1189,6 @@
           </w:tcPr>
           <w:p>
             <w:r>
-              <w:lastRenderedPageBreak/>
               <w:t>users</w:t>
             </w:r>
           </w:p>
@@ -1292,8 +1341,9 @@
         <w:rPr>
           <w:noProof/>
         </w:rPr>
+        <w:lastRenderedPageBreak/>
         <w:drawing>
-          <wp:inline distT="0" distB="0" distL="0" distR="0" wp14:anchorId="0DB15BD9" wp14:editId="40E0679C">
+          <wp:inline distT="0" distB="0" distL="0" distR="0" wp14:anchorId="1D2E0EF3" wp14:editId="0B0049DC">
             <wp:extent cx="5943600" cy="3157855"/>
             <wp:effectExtent l="190500" t="190500" r="190500" b="194945"/>
             <wp:docPr id="4" name="Picture 4"/>
@@ -1308,7 +1358,7 @@
                     <pic:cNvPicPr/>
                   </pic:nvPicPr>
                   <pic:blipFill>
-                    <a:blip r:embed="rId14"/>
+                    <a:blip r:embed="rId15"/>
                     <a:stretch>
                       <a:fillRect/>
                     </a:stretch>
@@ -1411,8 +1461,6 @@
             <w:r>
               <w:t xml:space="preserve"> table is sufficient before adding anything to the cart table. This also considers the quantity that already is in the cart table.</w:t>
             </w:r>
-            <w:bookmarkStart w:id="0" w:name="_GoBack"/>
-            <w:bookmarkEnd w:id="0"/>
           </w:p>
           <w:p>
             <w:r>
@@ -1498,7 +1546,6 @@
           <w:p>
             <w:proofErr w:type="spellStart"/>
             <w:r>
-              <w:lastRenderedPageBreak/>
               <w:t>getFilteredProductList</w:t>
             </w:r>
             <w:proofErr w:type="spellEnd"/>
@@ -1613,6 +1660,7 @@
           </w:p>
           <w:p>
             <w:r>
+              <w:lastRenderedPageBreak/>
               <w:t xml:space="preserve">CALL </w:t>
             </w:r>
             <w:proofErr w:type="spellStart"/>
@@ -1632,7 +1680,7 @@
     </w:tbl>
     <w:p/>
     <w:sectPr>
-      <w:headerReference w:type="default" r:id="rId15"/>
+      <w:headerReference w:type="default" r:id="rId16"/>
       <w:pgSz w:w="12240" w:h="15840"/>
       <w:pgMar w:top="1440" w:right="1440" w:bottom="1440" w:left="1440" w:header="720" w:footer="720" w:gutter="0"/>
       <w:cols w:space="720"/>
@@ -1643,7 +1691,7 @@
 </file>
 
 <file path=word/endnotes.xml><?xml version="1.0" encoding="utf-8"?>
-<w:endnotes xmlns:wpc="http://schemas.microsoft.com/office/word/2010/wordprocessingCanvas" xmlns:mc="http://schemas.openxmlformats.org/markup-compatibility/2006" xmlns:o="urn:schemas-microsoft-com:office:office" xmlns:r="http://schemas.openxmlformats.org/officeDocument/2006/relationships" xmlns:m="http://schemas.openxmlformats.org/officeDocument/2006/math" xmlns:v="urn:schemas-microsoft-com:vml" xmlns:wp14="http://schemas.microsoft.com/office/word/2010/wordprocessingDrawing" xmlns:wp="http://schemas.openxmlformats.org/drawingml/2006/wordprocessingDrawing" xmlns:w10="urn:schemas-microsoft-com:office:word" xmlns:w="http://schemas.openxmlformats.org/wordprocessingml/2006/main" xmlns:w14="http://schemas.microsoft.com/office/word/2010/wordml" xmlns:w15="http://schemas.microsoft.com/office/word/2012/wordml" xmlns:wpg="http://schemas.microsoft.com/office/word/2010/wordprocessingGroup" xmlns:wpi="http://schemas.microsoft.com/office/word/2010/wordprocessingInk" xmlns:wne="http://schemas.microsoft.com/office/word/2006/wordml" xmlns:wps="http://schemas.microsoft.com/office/word/2010/wordprocessingShape" mc:Ignorable="w14 w15 wp14">
+<w:endnotes xmlns:wpc="http://schemas.microsoft.com/office/word/2010/wordprocessingCanvas" xmlns:cx="http://schemas.microsoft.com/office/drawing/2014/chartex" xmlns:cx1="http://schemas.microsoft.com/office/drawing/2015/9/8/chartex" xmlns:cx2="http://schemas.microsoft.com/office/drawing/2015/10/21/chartex" xmlns:cx3="http://schemas.microsoft.com/office/drawing/2016/5/9/chartex" xmlns:cx4="http://schemas.microsoft.com/office/drawing/2016/5/10/chartex" xmlns:cx5="http://schemas.microsoft.com/office/drawing/2016/5/11/chartex" xmlns:cx6="http://schemas.microsoft.com/office/drawing/2016/5/12/chartex" xmlns:cx7="http://schemas.microsoft.com/office/drawing/2016/5/13/chartex" xmlns:cx8="http://schemas.microsoft.com/office/drawing/2016/5/14/chartex" xmlns:mc="http://schemas.openxmlformats.org/markup-compatibility/2006" xmlns:aink="http://schemas.microsoft.com/office/drawing/2016/ink" xmlns:am3d="http://schemas.microsoft.com/office/drawing/2017/model3d" xmlns:o="urn:schemas-microsoft-com:office:office" xmlns:r="http://schemas.openxmlformats.org/officeDocument/2006/relationships" xmlns:m="http://schemas.openxmlformats.org/officeDocument/2006/math" xmlns:v="urn:schemas-microsoft-com:vml" xmlns:wp14="http://schemas.microsoft.com/office/word/2010/wordprocessingDrawing" xmlns:wp="http://schemas.openxmlformats.org/drawingml/2006/wordprocessingDrawing" xmlns:w10="urn:schemas-microsoft-com:office:word" xmlns:w="http://schemas.openxmlformats.org/wordprocessingml/2006/main" xmlns:w14="http://schemas.microsoft.com/office/word/2010/wordml" xmlns:w15="http://schemas.microsoft.com/office/word/2012/wordml" xmlns:w16cid="http://schemas.microsoft.com/office/word/2016/wordml/cid" xmlns:w16se="http://schemas.microsoft.com/office/word/2015/wordml/symex" xmlns:wpg="http://schemas.microsoft.com/office/word/2010/wordprocessingGroup" xmlns:wpi="http://schemas.microsoft.com/office/word/2010/wordprocessingInk" xmlns:wne="http://schemas.microsoft.com/office/word/2006/wordml" xmlns:wps="http://schemas.microsoft.com/office/word/2010/wordprocessingShape" mc:Ignorable="w14 w15 w16se w16cid wp14">
   <w:endnote w:type="separator" w:id="-1">
     <w:p>
       <w:pPr>
@@ -1668,7 +1716,7 @@
 </file>
 
 <file path=word/footnotes.xml><?xml version="1.0" encoding="utf-8"?>
-<w:footnotes xmlns:wpc="http://schemas.microsoft.com/office/word/2010/wordprocessingCanvas" xmlns:mc="http://schemas.openxmlformats.org/markup-compatibility/2006" xmlns:o="urn:schemas-microsoft-com:office:office" xmlns:r="http://schemas.openxmlformats.org/officeDocument/2006/relationships" xmlns:m="http://schemas.openxmlformats.org/officeDocument/2006/math" xmlns:v="urn:schemas-microsoft-com:vml" xmlns:wp14="http://schemas.microsoft.com/office/word/2010/wordprocessingDrawing" xmlns:wp="http://schemas.openxmlformats.org/drawingml/2006/wordprocessingDrawing" xmlns:w10="urn:schemas-microsoft-com:office:word" xmlns:w="http://schemas.openxmlformats.org/wordprocessingml/2006/main" xmlns:w14="http://schemas.microsoft.com/office/word/2010/wordml" xmlns:w15="http://schemas.microsoft.com/office/word/2012/wordml" xmlns:wpg="http://schemas.microsoft.com/office/word/2010/wordprocessingGroup" xmlns:wpi="http://schemas.microsoft.com/office/word/2010/wordprocessingInk" xmlns:wne="http://schemas.microsoft.com/office/word/2006/wordml" xmlns:wps="http://schemas.microsoft.com/office/word/2010/wordprocessingShape" mc:Ignorable="w14 w15 wp14">
+<w:footnotes xmlns:wpc="http://schemas.microsoft.com/office/word/2010/wordprocessingCanvas" xmlns:cx="http://schemas.microsoft.com/office/drawing/2014/chartex" xmlns:cx1="http://schemas.microsoft.com/office/drawing/2015/9/8/chartex" xmlns:cx2="http://schemas.microsoft.com/office/drawing/2015/10/21/chartex" xmlns:cx3="http://schemas.microsoft.com/office/drawing/2016/5/9/chartex" xmlns:cx4="http://schemas.microsoft.com/office/drawing/2016/5/10/chartex" xmlns:cx5="http://schemas.microsoft.com/office/drawing/2016/5/11/chartex" xmlns:cx6="http://schemas.microsoft.com/office/drawing/2016/5/12/chartex" xmlns:cx7="http://schemas.microsoft.com/office/drawing/2016/5/13/chartex" xmlns:cx8="http://schemas.microsoft.com/office/drawing/2016/5/14/chartex" xmlns:mc="http://schemas.openxmlformats.org/markup-compatibility/2006" xmlns:aink="http://schemas.microsoft.com/office/drawing/2016/ink" xmlns:am3d="http://schemas.microsoft.com/office/drawing/2017/model3d" xmlns:o="urn:schemas-microsoft-com:office:office" xmlns:r="http://schemas.openxmlformats.org/officeDocument/2006/relationships" xmlns:m="http://schemas.openxmlformats.org/officeDocument/2006/math" xmlns:v="urn:schemas-microsoft-com:vml" xmlns:wp14="http://schemas.microsoft.com/office/word/2010/wordprocessingDrawing" xmlns:wp="http://schemas.openxmlformats.org/drawingml/2006/wordprocessingDrawing" xmlns:w10="urn:schemas-microsoft-com:office:word" xmlns:w="http://schemas.openxmlformats.org/wordprocessingml/2006/main" xmlns:w14="http://schemas.microsoft.com/office/word/2010/wordml" xmlns:w15="http://schemas.microsoft.com/office/word/2012/wordml" xmlns:w16cid="http://schemas.microsoft.com/office/word/2016/wordml/cid" xmlns:w16se="http://schemas.microsoft.com/office/word/2015/wordml/symex" xmlns:wpg="http://schemas.microsoft.com/office/word/2010/wordprocessingGroup" xmlns:wpi="http://schemas.microsoft.com/office/word/2010/wordprocessingInk" xmlns:wne="http://schemas.microsoft.com/office/word/2006/wordml" xmlns:wps="http://schemas.microsoft.com/office/word/2010/wordprocessingShape" mc:Ignorable="w14 w15 w16se w16cid wp14">
   <w:footnote w:type="separator" w:id="-1">
     <w:p>
       <w:pPr>
@@ -1693,7 +1741,7 @@
 </file>
 
 <file path=word/header1.xml><?xml version="1.0" encoding="utf-8"?>
-<w:hdr xmlns:wpc="http://schemas.microsoft.com/office/word/2010/wordprocessingCanvas" xmlns:mc="http://schemas.openxmlformats.org/markup-compatibility/2006" xmlns:o="urn:schemas-microsoft-com:office:office" xmlns:r="http://schemas.openxmlformats.org/officeDocument/2006/relationships" xmlns:m="http://schemas.openxmlformats.org/officeDocument/2006/math" xmlns:v="urn:schemas-microsoft-com:vml" xmlns:wp14="http://schemas.microsoft.com/office/word/2010/wordprocessingDrawing" xmlns:wp="http://schemas.openxmlformats.org/drawingml/2006/wordprocessingDrawing" xmlns:w10="urn:schemas-microsoft-com:office:word" xmlns:w="http://schemas.openxmlformats.org/wordprocessingml/2006/main" xmlns:w14="http://schemas.microsoft.com/office/word/2010/wordml" xmlns:w15="http://schemas.microsoft.com/office/word/2012/wordml" xmlns:wpg="http://schemas.microsoft.com/office/word/2010/wordprocessingGroup" xmlns:wpi="http://schemas.microsoft.com/office/word/2010/wordprocessingInk" xmlns:wne="http://schemas.microsoft.com/office/word/2006/wordml" xmlns:wps="http://schemas.microsoft.com/office/word/2010/wordprocessingShape" mc:Ignorable="w14 w15 wp14">
+<w:hdr xmlns:wpc="http://schemas.microsoft.com/office/word/2010/wordprocessingCanvas" xmlns:cx="http://schemas.microsoft.com/office/drawing/2014/chartex" xmlns:cx1="http://schemas.microsoft.com/office/drawing/2015/9/8/chartex" xmlns:cx2="http://schemas.microsoft.com/office/drawing/2015/10/21/chartex" xmlns:cx3="http://schemas.microsoft.com/office/drawing/2016/5/9/chartex" xmlns:cx4="http://schemas.microsoft.com/office/drawing/2016/5/10/chartex" xmlns:cx5="http://schemas.microsoft.com/office/drawing/2016/5/11/chartex" xmlns:cx6="http://schemas.microsoft.com/office/drawing/2016/5/12/chartex" xmlns:cx7="http://schemas.microsoft.com/office/drawing/2016/5/13/chartex" xmlns:cx8="http://schemas.microsoft.com/office/drawing/2016/5/14/chartex" xmlns:mc="http://schemas.openxmlformats.org/markup-compatibility/2006" xmlns:aink="http://schemas.microsoft.com/office/drawing/2016/ink" xmlns:am3d="http://schemas.microsoft.com/office/drawing/2017/model3d" xmlns:o="urn:schemas-microsoft-com:office:office" xmlns:r="http://schemas.openxmlformats.org/officeDocument/2006/relationships" xmlns:m="http://schemas.openxmlformats.org/officeDocument/2006/math" xmlns:v="urn:schemas-microsoft-com:vml" xmlns:wp14="http://schemas.microsoft.com/office/word/2010/wordprocessingDrawing" xmlns:wp="http://schemas.openxmlformats.org/drawingml/2006/wordprocessingDrawing" xmlns:w10="urn:schemas-microsoft-com:office:word" xmlns:w="http://schemas.openxmlformats.org/wordprocessingml/2006/main" xmlns:w14="http://schemas.microsoft.com/office/word/2010/wordml" xmlns:w15="http://schemas.microsoft.com/office/word/2012/wordml" xmlns:w16cid="http://schemas.microsoft.com/office/word/2016/wordml/cid" xmlns:w16se="http://schemas.microsoft.com/office/word/2015/wordml/symex" xmlns:wpg="http://schemas.microsoft.com/office/word/2010/wordprocessingGroup" xmlns:wpi="http://schemas.microsoft.com/office/word/2010/wordprocessingInk" xmlns:wne="http://schemas.microsoft.com/office/word/2006/wordml" xmlns:wps="http://schemas.microsoft.com/office/word/2010/wordprocessingShape" mc:Ignorable="w14 w15 w16se w16cid wp14">
   <w:p>
     <w:pPr>
       <w:pStyle w:val="Title"/>
@@ -1707,7 +1755,7 @@
 </file>
 
 <file path=word/numbering.xml><?xml version="1.0" encoding="utf-8"?>
-<w:numbering xmlns:wpc="http://schemas.microsoft.com/office/word/2010/wordprocessingCanvas" xmlns:mc="http://schemas.openxmlformats.org/markup-compatibility/2006" xmlns:o="urn:schemas-microsoft-com:office:office" xmlns:r="http://schemas.openxmlformats.org/officeDocument/2006/relationships" xmlns:m="http://schemas.openxmlformats.org/officeDocument/2006/math" xmlns:v="urn:schemas-microsoft-com:vml" xmlns:wp14="http://schemas.microsoft.com/office/word/2010/wordprocessingDrawing" xmlns:wp="http://schemas.openxmlformats.org/drawingml/2006/wordprocessingDrawing" xmlns:w10="urn:schemas-microsoft-com:office:word" xmlns:w="http://schemas.openxmlformats.org/wordprocessingml/2006/main" xmlns:w14="http://schemas.microsoft.com/office/word/2010/wordml" xmlns:w15="http://schemas.microsoft.com/office/word/2012/wordml" xmlns:wpg="http://schemas.microsoft.com/office/word/2010/wordprocessingGroup" xmlns:wpi="http://schemas.microsoft.com/office/word/2010/wordprocessingInk" xmlns:wne="http://schemas.microsoft.com/office/word/2006/wordml" xmlns:wps="http://schemas.microsoft.com/office/word/2010/wordprocessingShape" mc:Ignorable="w14 w15 wp14">
+<w:numbering xmlns:wpc="http://schemas.microsoft.com/office/word/2010/wordprocessingCanvas" xmlns:cx="http://schemas.microsoft.com/office/drawing/2014/chartex" xmlns:cx1="http://schemas.microsoft.com/office/drawing/2015/9/8/chartex" xmlns:cx2="http://schemas.microsoft.com/office/drawing/2015/10/21/chartex" xmlns:cx3="http://schemas.microsoft.com/office/drawing/2016/5/9/chartex" xmlns:cx4="http://schemas.microsoft.com/office/drawing/2016/5/10/chartex" xmlns:cx5="http://schemas.microsoft.com/office/drawing/2016/5/11/chartex" xmlns:cx6="http://schemas.microsoft.com/office/drawing/2016/5/12/chartex" xmlns:cx7="http://schemas.microsoft.com/office/drawing/2016/5/13/chartex" xmlns:cx8="http://schemas.microsoft.com/office/drawing/2016/5/14/chartex" xmlns:mc="http://schemas.openxmlformats.org/markup-compatibility/2006" xmlns:aink="http://schemas.microsoft.com/office/drawing/2016/ink" xmlns:am3d="http://schemas.microsoft.com/office/drawing/2017/model3d" xmlns:o="urn:schemas-microsoft-com:office:office" xmlns:r="http://schemas.openxmlformats.org/officeDocument/2006/relationships" xmlns:m="http://schemas.openxmlformats.org/officeDocument/2006/math" xmlns:v="urn:schemas-microsoft-com:vml" xmlns:wp14="http://schemas.microsoft.com/office/word/2010/wordprocessingDrawing" xmlns:wp="http://schemas.openxmlformats.org/drawingml/2006/wordprocessingDrawing" xmlns:w10="urn:schemas-microsoft-com:office:word" xmlns:w="http://schemas.openxmlformats.org/wordprocessingml/2006/main" xmlns:w14="http://schemas.microsoft.com/office/word/2010/wordml" xmlns:w15="http://schemas.microsoft.com/office/word/2012/wordml" xmlns:w16cid="http://schemas.microsoft.com/office/word/2016/wordml/cid" xmlns:w16se="http://schemas.microsoft.com/office/word/2015/wordml/symex" xmlns:wpg="http://schemas.microsoft.com/office/word/2010/wordprocessingGroup" xmlns:wpi="http://schemas.microsoft.com/office/word/2010/wordprocessingInk" xmlns:wne="http://schemas.microsoft.com/office/word/2006/wordml" xmlns:wps="http://schemas.microsoft.com/office/word/2010/wordprocessingShape" mc:Ignorable="w14 w15 w16se w16cid wp14">
   <w:abstractNum w:abstractNumId="0" w15:restartNumberingAfterBreak="0">
     <w:nsid w:val="61067B23"/>
     <w:multiLevelType w:val="hybridMultilevel"/>
@@ -1827,7 +1875,7 @@
 </file>
 
 <file path=word/styles.xml><?xml version="1.0" encoding="utf-8"?>
-<w:styles xmlns:mc="http://schemas.openxmlformats.org/markup-compatibility/2006" xmlns:r="http://schemas.openxmlformats.org/officeDocument/2006/relationships" xmlns:w="http://schemas.openxmlformats.org/wordprocessingml/2006/main" xmlns:w14="http://schemas.microsoft.com/office/word/2010/wordml" xmlns:w15="http://schemas.microsoft.com/office/word/2012/wordml" mc:Ignorable="w14 w15">
+<w:styles xmlns:mc="http://schemas.openxmlformats.org/markup-compatibility/2006" xmlns:r="http://schemas.openxmlformats.org/officeDocument/2006/relationships" xmlns:w="http://schemas.openxmlformats.org/wordprocessingml/2006/main" xmlns:w14="http://schemas.microsoft.com/office/word/2010/wordml" xmlns:w15="http://schemas.microsoft.com/office/word/2012/wordml" xmlns:w16cid="http://schemas.microsoft.com/office/word/2016/wordml/cid" xmlns:w16se="http://schemas.microsoft.com/office/word/2015/wordml/symex" mc:Ignorable="w14 w15 w16se w16cid">
   <w:docDefaults>
     <w:rPrDefault>
       <w:rPr>
@@ -1843,7 +1891,7 @@
       </w:pPr>
     </w:pPrDefault>
   </w:docDefaults>
-  <w:latentStyles w:defLockedState="0" w:defUIPriority="99" w:defSemiHidden="0" w:defUnhideWhenUsed="0" w:defQFormat="0" w:count="371">
+  <w:latentStyles w:defLockedState="0" w:defUIPriority="99" w:defSemiHidden="0" w:defUnhideWhenUsed="0" w:defQFormat="0" w:count="376">
     <w:lsdException w:name="Normal" w:uiPriority="0" w:qFormat="1"/>
     <w:lsdException w:name="heading 1" w:uiPriority="9" w:qFormat="1"/>
     <w:lsdException w:name="heading 2" w:semiHidden="1" w:uiPriority="9" w:unhideWhenUsed="1" w:qFormat="1"/>
@@ -1949,7 +1997,6 @@
     <w:lsdException w:name="HTML Sample" w:semiHidden="1" w:unhideWhenUsed="1"/>
     <w:lsdException w:name="HTML Typewriter" w:semiHidden="1" w:unhideWhenUsed="1"/>
     <w:lsdException w:name="HTML Variable" w:semiHidden="1" w:unhideWhenUsed="1"/>
-    <w:lsdException w:name="Normal Table" w:semiHidden="1" w:unhideWhenUsed="1"/>
     <w:lsdException w:name="annotation subject" w:semiHidden="1" w:unhideWhenUsed="1"/>
     <w:lsdException w:name="No List" w:semiHidden="1" w:unhideWhenUsed="1"/>
     <w:lsdException w:name="Outline List 1" w:semiHidden="1" w:unhideWhenUsed="1"/>
@@ -1992,11 +2039,8 @@
     <w:lsdException w:name="Table Contemporary" w:semiHidden="1" w:unhideWhenUsed="1"/>
     <w:lsdException w:name="Table Elegant" w:semiHidden="1" w:unhideWhenUsed="1"/>
     <w:lsdException w:name="Table Professional" w:semiHidden="1" w:unhideWhenUsed="1"/>
-    <w:lsdException w:name="Table Subtle 1" w:semiHidden="1" w:unhideWhenUsed="1"/>
     <w:lsdException w:name="Table Subtle 2" w:semiHidden="1" w:unhideWhenUsed="1"/>
     <w:lsdException w:name="Table Web 1" w:semiHidden="1" w:unhideWhenUsed="1"/>
-    <w:lsdException w:name="Table Web 2" w:semiHidden="1" w:unhideWhenUsed="1"/>
-    <w:lsdException w:name="Table Web 3" w:semiHidden="1" w:unhideWhenUsed="1"/>
     <w:lsdException w:name="Balloon Text" w:semiHidden="1" w:unhideWhenUsed="1"/>
     <w:lsdException w:name="Table Grid" w:uiPriority="39"/>
     <w:lsdException w:name="Table Theme" w:semiHidden="1" w:unhideWhenUsed="1"/>
@@ -2215,6 +2259,11 @@
     <w:lsdException w:name="List Table 5 Dark Accent 6" w:uiPriority="50"/>
     <w:lsdException w:name="List Table 6 Colorful Accent 6" w:uiPriority="51"/>
     <w:lsdException w:name="List Table 7 Colorful Accent 6" w:uiPriority="52"/>
+    <w:lsdException w:name="Mention" w:semiHidden="1" w:unhideWhenUsed="1"/>
+    <w:lsdException w:name="Smart Hyperlink" w:semiHidden="1" w:unhideWhenUsed="1"/>
+    <w:lsdException w:name="Hashtag" w:semiHidden="1" w:unhideWhenUsed="1"/>
+    <w:lsdException w:name="Unresolved Mention" w:semiHidden="1" w:unhideWhenUsed="1"/>
+    <w:lsdException w:name="Smart Link" w:semiHidden="1" w:unhideWhenUsed="1"/>
   </w:latentStyles>
   <w:style w:type="paragraph" w:default="1" w:styleId="Normal">
     <w:name w:val="Normal"/>
@@ -2624,7 +2673,7 @@
 </file>
 
 <file path=customXml/itemProps1.xml><?xml version="1.0" encoding="utf-8"?>
-<ds:datastoreItem xmlns:ds="http://schemas.openxmlformats.org/officeDocument/2006/customXml" ds:itemID="{460F9AD3-B793-4A4D-AC57-04CCBD09FE2C}">
+<ds:datastoreItem xmlns:ds="http://schemas.openxmlformats.org/officeDocument/2006/customXml" ds:itemID="{EB1D8A15-E360-45B3-B119-4DDCE8B93194}">
   <ds:schemaRefs>
     <ds:schemaRef ds:uri="http://schemas.openxmlformats.org/officeDocument/2006/bibliography"/>
   </ds:schemaRefs>

</xml_diff>

<commit_message>
finish adding pics and ajax section
</commit_message>
<xml_diff>
--- a/SQL stuff and Documentation/Documentation.docx
+++ b/SQL stuff and Documentation/Documentation.docx
@@ -256,12 +256,7 @@
     <w:p>
       <w:r>
         <w:tab/>
-        <w:t>To maintain the inventory for the website, the administrator will click on the “Accounts” drop-down menu on the upper right-hand corner of each page and choose the “Admin” option. At this point, the administrator w</w:t>
-      </w:r>
-      <w:bookmarkStart w:id="0" w:name="_GoBack"/>
-      <w:bookmarkEnd w:id="0"/>
-      <w:r>
-        <w:t>ill be required to log in.</w:t>
+        <w:t>To maintain the inventory for the website, the administrator will click on the “Accounts” drop-down menu on the upper right-hand corner of each page and choose the “Admin” option. At this point, the administrator will be required to log in.</w:t>
       </w:r>
     </w:p>
     <w:p>
@@ -271,10 +266,10 @@
         </w:rPr>
         <w:lastRenderedPageBreak/>
         <w:drawing>
-          <wp:inline distT="0" distB="0" distL="0" distR="0" wp14:anchorId="5009BC58" wp14:editId="208B5AFB">
-            <wp:extent cx="5943600" cy="2183765"/>
-            <wp:effectExtent l="190500" t="190500" r="190500" b="197485"/>
-            <wp:docPr id="3" name="Picture 3"/>
+          <wp:inline distT="0" distB="0" distL="0" distR="0" wp14:anchorId="66C05A4B" wp14:editId="1D433619">
+            <wp:extent cx="5943600" cy="1552575"/>
+            <wp:effectExtent l="0" t="0" r="0" b="9525"/>
+            <wp:docPr id="10" name="Picture 10" descr="A screenshot of a social media post&#10;&#10;Description automatically generated"/>
             <wp:cNvGraphicFramePr>
               <a:graphicFrameLocks xmlns:a="http://schemas.openxmlformats.org/drawingml/2006/main" noChangeAspect="1"/>
             </wp:cNvGraphicFramePr>
@@ -282,11 +277,17 @@
               <a:graphicData uri="http://schemas.openxmlformats.org/drawingml/2006/picture">
                 <pic:pic xmlns:pic="http://schemas.openxmlformats.org/drawingml/2006/picture">
                   <pic:nvPicPr>
-                    <pic:cNvPr id="1" name=""/>
+                    <pic:cNvPr id="10" name="nav.png"/>
                     <pic:cNvPicPr/>
                   </pic:nvPicPr>
                   <pic:blipFill>
-                    <a:blip r:embed="rId14"/>
+                    <a:blip r:embed="rId14">
+                      <a:extLst>
+                        <a:ext uri="{28A0092B-C50C-407E-A947-70E740481C1C}">
+                          <a14:useLocalDpi xmlns:a14="http://schemas.microsoft.com/office/drawing/2010/main" val="0"/>
+                        </a:ext>
+                      </a:extLst>
+                    </a:blip>
                     <a:stretch>
                       <a:fillRect/>
                     </a:stretch>
@@ -294,21 +295,11 @@
                   <pic:spPr>
                     <a:xfrm>
                       <a:off x="0" y="0"/>
-                      <a:ext cx="5943600" cy="2183765"/>
+                      <a:ext cx="5943600" cy="1552575"/>
                     </a:xfrm>
                     <a:prstGeom prst="rect">
                       <a:avLst/>
                     </a:prstGeom>
-                    <a:ln>
-                      <a:noFill/>
-                    </a:ln>
-                    <a:effectLst>
-                      <a:outerShdw blurRad="190500" algn="tl" rotWithShape="0">
-                        <a:srgbClr val="000000">
-                          <a:alpha val="70000"/>
-                        </a:srgbClr>
-                      </a:outerShdw>
-                    </a:effectLst>
                   </pic:spPr>
                 </pic:pic>
               </a:graphicData>
@@ -316,6 +307,8 @@
           </wp:inline>
         </w:drawing>
       </w:r>
+      <w:bookmarkStart w:id="0" w:name="_GoBack"/>
+      <w:bookmarkEnd w:id="0"/>
     </w:p>
     <w:p>
       <w:r>
@@ -323,17 +316,144 @@
         <w:t>Upon a successful log in, the admin</w:t>
       </w:r>
       <w:r>
-        <w:t>istrator will be greeted with a dashboard that gives them the ability to maintain the inventory quantities in the database as well as to view a few inventory and cart based reports.</w:t>
-      </w:r>
-    </w:p>
-    <w:p>
-      <w:r>
-        <w:t>[INSERT PHOTO(S) OF THE ADMIN SIGN ON PAGE AND INVENTORY MODIFICATION TOOL AND REPORTS]</w:t>
+        <w:t xml:space="preserve">istrator will be greeted with a dashboard that gives them the ability to maintain the inventory quantities in the database as well as to view a few </w:t>
+      </w:r>
+      <w:proofErr w:type="gramStart"/>
+      <w:r>
+        <w:t>inventory</w:t>
+      </w:r>
+      <w:proofErr w:type="gramEnd"/>
+      <w:r>
+        <w:t xml:space="preserve"> and cart based reports.</w:t>
+      </w:r>
+    </w:p>
+    <w:p>
+      <w:r>
+        <w:rPr>
+          <w:noProof/>
+        </w:rPr>
+        <w:drawing>
+          <wp:inline distT="0" distB="0" distL="0" distR="0" wp14:anchorId="4B576013" wp14:editId="039B7D47">
+            <wp:extent cx="5668166" cy="4201111"/>
+            <wp:effectExtent l="0" t="0" r="8890" b="9525"/>
+            <wp:docPr id="8" name="Picture 8" descr="A screenshot of a cell phone&#10;&#10;Description automatically generated"/>
+            <wp:cNvGraphicFramePr>
+              <a:graphicFrameLocks xmlns:a="http://schemas.openxmlformats.org/drawingml/2006/main" noChangeAspect="1"/>
+            </wp:cNvGraphicFramePr>
+            <a:graphic xmlns:a="http://schemas.openxmlformats.org/drawingml/2006/main">
+              <a:graphicData uri="http://schemas.openxmlformats.org/drawingml/2006/picture">
+                <pic:pic xmlns:pic="http://schemas.openxmlformats.org/drawingml/2006/picture">
+                  <pic:nvPicPr>
+                    <pic:cNvPr id="8" name="admin add.png"/>
+                    <pic:cNvPicPr/>
+                  </pic:nvPicPr>
+                  <pic:blipFill>
+                    <a:blip r:embed="rId15">
+                      <a:extLst>
+                        <a:ext uri="{28A0092B-C50C-407E-A947-70E740481C1C}">
+                          <a14:useLocalDpi xmlns:a14="http://schemas.microsoft.com/office/drawing/2010/main" val="0"/>
+                        </a:ext>
+                      </a:extLst>
+                    </a:blip>
+                    <a:stretch>
+                      <a:fillRect/>
+                    </a:stretch>
+                  </pic:blipFill>
+                  <pic:spPr>
+                    <a:xfrm>
+                      <a:off x="0" y="0"/>
+                      <a:ext cx="5668166" cy="4201111"/>
+                    </a:xfrm>
+                    <a:prstGeom prst="rect">
+                      <a:avLst/>
+                    </a:prstGeom>
+                  </pic:spPr>
+                </pic:pic>
+              </a:graphicData>
+            </a:graphic>
+          </wp:inline>
+        </w:drawing>
+      </w:r>
+    </w:p>
+    <w:p>
+      <w:r>
+        <w:rPr>
+          <w:noProof/>
+        </w:rPr>
+        <w:lastRenderedPageBreak/>
+        <w:drawing>
+          <wp:inline distT="0" distB="0" distL="0" distR="0" wp14:anchorId="41016F7C" wp14:editId="62E8DD92">
+            <wp:extent cx="4753638" cy="5449060"/>
+            <wp:effectExtent l="0" t="0" r="8890" b="0"/>
+            <wp:docPr id="9" name="Picture 9" descr="A screenshot of a cell phone&#10;&#10;Description automatically generated"/>
+            <wp:cNvGraphicFramePr>
+              <a:graphicFrameLocks xmlns:a="http://schemas.openxmlformats.org/drawingml/2006/main" noChangeAspect="1"/>
+            </wp:cNvGraphicFramePr>
+            <a:graphic xmlns:a="http://schemas.openxmlformats.org/drawingml/2006/main">
+              <a:graphicData uri="http://schemas.openxmlformats.org/drawingml/2006/picture">
+                <pic:pic xmlns:pic="http://schemas.openxmlformats.org/drawingml/2006/picture">
+                  <pic:nvPicPr>
+                    <pic:cNvPr id="9" name="admin trans.png"/>
+                    <pic:cNvPicPr/>
+                  </pic:nvPicPr>
+                  <pic:blipFill>
+                    <a:blip r:embed="rId16">
+                      <a:extLst>
+                        <a:ext uri="{28A0092B-C50C-407E-A947-70E740481C1C}">
+                          <a14:useLocalDpi xmlns:a14="http://schemas.microsoft.com/office/drawing/2010/main" val="0"/>
+                        </a:ext>
+                      </a:extLst>
+                    </a:blip>
+                    <a:stretch>
+                      <a:fillRect/>
+                    </a:stretch>
+                  </pic:blipFill>
+                  <pic:spPr>
+                    <a:xfrm>
+                      <a:off x="0" y="0"/>
+                      <a:ext cx="4753638" cy="5449060"/>
+                    </a:xfrm>
+                    <a:prstGeom prst="rect">
+                      <a:avLst/>
+                    </a:prstGeom>
+                  </pic:spPr>
+                </pic:pic>
+              </a:graphicData>
+            </a:graphic>
+          </wp:inline>
+        </w:drawing>
+      </w:r>
+    </w:p>
+    <w:p>
+      <w:r>
+        <w:t>API and Ajax Calls:</w:t>
+      </w:r>
+    </w:p>
+    <w:p>
+      <w:r>
+        <w:tab/>
+        <w:t>API and Ajax calls are used throughout this website. The most used calls get data from the database. The site uses API and Ajax to get, update, insert, and delete data from the database. This functionality is used on the admin, index, and checkout pages.</w:t>
+      </w:r>
+    </w:p>
+    <w:p>
+      <w:r>
+        <w:tab/>
+        <w:t xml:space="preserve">The site also uses an API calls to get fake info, using Faker. This data is used on the order complete page, to give a fake buyer name and a fake ship to address. From there, we use another API and Ajax call to convert the “fake” random zip code to a city and a state. The Ajax makes a call through the API, which finds the actual city and state of the </w:t>
+      </w:r>
+      <w:r>
+        <w:t>given zip code.</w:t>
+      </w:r>
+    </w:p>
+    <w:p>
+      <w:r>
+        <w:tab/>
+        <w:t>These calls, when using Ajax, allow the website to refresh page content without having to reload the page.</w:t>
       </w:r>
     </w:p>
     <w:p/>
     <w:p>
       <w:r>
+        <w:lastRenderedPageBreak/>
         <w:t>Database Design:</w:t>
       </w:r>
     </w:p>
@@ -807,7 +927,6 @@
                 <w:p>
                   <w:proofErr w:type="spellStart"/>
                   <w:r>
-                    <w:lastRenderedPageBreak/>
                     <w:t>image_path</w:t>
                   </w:r>
                   <w:proofErr w:type="spellEnd"/>
@@ -838,7 +957,6 @@
           </w:tcPr>
           <w:p>
             <w:r>
-              <w:lastRenderedPageBreak/>
               <w:t>color</w:t>
             </w:r>
           </w:p>
@@ -1189,6 +1307,7 @@
           </w:tcPr>
           <w:p>
             <w:r>
+              <w:lastRenderedPageBreak/>
               <w:t>users</w:t>
             </w:r>
           </w:p>
@@ -1341,7 +1460,6 @@
         <w:rPr>
           <w:noProof/>
         </w:rPr>
-        <w:lastRenderedPageBreak/>
         <w:drawing>
           <wp:inline distT="0" distB="0" distL="0" distR="0" wp14:anchorId="1D2E0EF3" wp14:editId="0B0049DC">
             <wp:extent cx="5943600" cy="3157855"/>
@@ -1358,7 +1476,7 @@
                     <pic:cNvPicPr/>
                   </pic:nvPicPr>
                   <pic:blipFill>
-                    <a:blip r:embed="rId15"/>
+                    <a:blip r:embed="rId17"/>
                     <a:stretch>
                       <a:fillRect/>
                     </a:stretch>
@@ -1546,6 +1664,7 @@
           <w:p>
             <w:proofErr w:type="spellStart"/>
             <w:r>
+              <w:lastRenderedPageBreak/>
               <w:t>getFilteredProductList</w:t>
             </w:r>
             <w:proofErr w:type="spellEnd"/>
@@ -1660,7 +1779,6 @@
           </w:p>
           <w:p>
             <w:r>
-              <w:lastRenderedPageBreak/>
               <w:t xml:space="preserve">CALL </w:t>
             </w:r>
             <w:proofErr w:type="spellStart"/>
@@ -1680,7 +1798,7 @@
     </w:tbl>
     <w:p/>
     <w:sectPr>
-      <w:headerReference w:type="default" r:id="rId16"/>
+      <w:headerReference w:type="default" r:id="rId18"/>
       <w:pgSz w:w="12240" w:h="15840"/>
       <w:pgMar w:top="1440" w:right="1440" w:bottom="1440" w:left="1440" w:header="720" w:footer="720" w:gutter="0"/>
       <w:cols w:space="720"/>
@@ -1997,6 +2115,7 @@
     <w:lsdException w:name="HTML Sample" w:semiHidden="1" w:unhideWhenUsed="1"/>
     <w:lsdException w:name="HTML Typewriter" w:semiHidden="1" w:unhideWhenUsed="1"/>
     <w:lsdException w:name="HTML Variable" w:semiHidden="1" w:unhideWhenUsed="1"/>
+    <w:lsdException w:name="Normal Table" w:semiHidden="1" w:unhideWhenUsed="1"/>
     <w:lsdException w:name="annotation subject" w:semiHidden="1" w:unhideWhenUsed="1"/>
     <w:lsdException w:name="No List" w:semiHidden="1" w:unhideWhenUsed="1"/>
     <w:lsdException w:name="Outline List 1" w:semiHidden="1" w:unhideWhenUsed="1"/>
@@ -2039,8 +2158,11 @@
     <w:lsdException w:name="Table Contemporary" w:semiHidden="1" w:unhideWhenUsed="1"/>
     <w:lsdException w:name="Table Elegant" w:semiHidden="1" w:unhideWhenUsed="1"/>
     <w:lsdException w:name="Table Professional" w:semiHidden="1" w:unhideWhenUsed="1"/>
+    <w:lsdException w:name="Table Subtle 1" w:semiHidden="1" w:unhideWhenUsed="1"/>
     <w:lsdException w:name="Table Subtle 2" w:semiHidden="1" w:unhideWhenUsed="1"/>
     <w:lsdException w:name="Table Web 1" w:semiHidden="1" w:unhideWhenUsed="1"/>
+    <w:lsdException w:name="Table Web 2" w:semiHidden="1" w:unhideWhenUsed="1"/>
+    <w:lsdException w:name="Table Web 3" w:semiHidden="1" w:unhideWhenUsed="1"/>
     <w:lsdException w:name="Balloon Text" w:semiHidden="1" w:unhideWhenUsed="1"/>
     <w:lsdException w:name="Table Grid" w:uiPriority="39"/>
     <w:lsdException w:name="Table Theme" w:semiHidden="1" w:unhideWhenUsed="1"/>
@@ -2673,7 +2795,7 @@
 </file>
 
 <file path=customXml/itemProps1.xml><?xml version="1.0" encoding="utf-8"?>
-<ds:datastoreItem xmlns:ds="http://schemas.openxmlformats.org/officeDocument/2006/customXml" ds:itemID="{EB1D8A15-E360-45B3-B119-4DDCE8B93194}">
+<ds:datastoreItem xmlns:ds="http://schemas.openxmlformats.org/officeDocument/2006/customXml" ds:itemID="{628DC1A2-BC6D-4A02-9E20-E11C2F2F4029}">
   <ds:schemaRefs>
     <ds:schemaRef ds:uri="http://schemas.openxmlformats.org/officeDocument/2006/bibliography"/>
   </ds:schemaRefs>

</xml_diff>